<commit_message>
latest update upto 2 weeks
</commit_message>
<xml_diff>
--- a/230724/230724.docx
+++ b/230724/230724.docx
@@ -3,33 +3,126 @@
 <w:document xmlns:wpc="http://schemas.microsoft.com/office/word/2010/wordprocessingCanvas" xmlns:cx="http://schemas.microsoft.com/office/drawing/2014/chartex" xmlns:cx1="http://schemas.microsoft.com/office/drawing/2015/9/8/chartex" xmlns:cx2="http://schemas.microsoft.com/office/drawing/2015/10/21/chartex" xmlns:cx3="http://schemas.microsoft.com/office/drawing/2016/5/9/chartex" xmlns:cx4="http://schemas.microsoft.com/office/drawing/2016/5/10/chartex" xmlns:cx5="http://schemas.microsoft.com/office/drawing/2016/5/11/chartex" xmlns:cx6="http://schemas.microsoft.com/office/drawing/2016/5/12/chartex" xmlns:cx7="http://schemas.microsoft.com/office/drawing/2016/5/13/chartex" xmlns:cx8="http://schemas.microsoft.com/office/drawing/2016/5/14/chartex" xmlns:mc="http://schemas.openxmlformats.org/markup-compatibility/2006" xmlns:aink="http://schemas.microsoft.com/office/drawing/2016/ink" xmlns:am3d="http://schemas.microsoft.com/office/drawing/2017/model3d" xmlns:o="urn:schemas-microsoft-com:office:office" xmlns:oel="http://schemas.microsoft.com/office/2019/extlst" xmlns:r="http://schemas.openxmlformats.org/officeDocument/2006/relationships" xmlns:m="http://schemas.openxmlformats.org/officeDocument/2006/math" xmlns:v="urn:schemas-microsoft-com:vml" xmlns:wp14="http://schemas.microsoft.com/office/word/2010/wordprocessingDrawing" xmlns:wp="http://schemas.openxmlformats.org/drawingml/2006/wordprocessingDrawing" xmlns:w10="urn:schemas-microsoft-com:office:word" xmlns:w="http://schemas.openxmlformats.org/wordprocessingml/2006/main" xmlns:w14="http://schemas.microsoft.com/office/word/2010/wordml" xmlns:w15="http://schemas.microsoft.com/office/word/2012/wordml" xmlns:w16cex="http://schemas.microsoft.com/office/word/2018/wordml/cex" xmlns:w16cid="http://schemas.microsoft.com/office/word/2016/wordml/cid" xmlns:w16="http://schemas.microsoft.com/office/word/2018/wordml" xmlns:w16du="http://schemas.microsoft.com/office/word/2023/wordml/word16du" xmlns:w16sdtdh="http://schemas.microsoft.com/office/word/2020/wordml/sdtdatahash" xmlns:w16se="http://schemas.microsoft.com/office/word/2015/wordml/symex" xmlns:wpg="http://schemas.microsoft.com/office/word/2010/wordprocessingGroup" xmlns:wpi="http://schemas.microsoft.com/office/word/2010/wordprocessingInk" xmlns:wne="http://schemas.microsoft.com/office/word/2006/wordml" xmlns:wps="http://schemas.microsoft.com/office/word/2010/wordprocessingShape" mc:Ignorable="w14 w15 w16se w16cid w16 w16cex w16sdtdh w16du wp14">
   <w:body>
     <w:p>
+      <w:pPr>
+        <w:rPr>
+          <w:b/>
+          <w:bCs/>
+        </w:rPr>
+      </w:pPr>
+      <w:r>
+        <w:rPr>
+          <w:b/>
+          <w:bCs/>
+        </w:rPr>
+        <w:t>1.</w:t>
+      </w:r>
+    </w:p>
+    <w:p>
+      <w:pPr>
+        <w:rPr>
+          <w:b/>
+          <w:bCs/>
+        </w:rPr>
+      </w:pPr>
       <w:r>
         <w:t>public class bool{</w:t>
       </w:r>
     </w:p>
     <w:p>
       <w:r>
-        <w:t>    public static void main(String[] args){</w:t>
-      </w:r>
-    </w:p>
-    <w:p>
-      <w:r>
-        <w:t>        boolean isJavafun = true;</w:t>
-      </w:r>
-    </w:p>
-    <w:p>
-      <w:r>
-        <w:t>        boolean isFishTasty = false;</w:t>
-      </w:r>
-    </w:p>
-    <w:p>
-      <w:r>
-        <w:t>        System.out.println(isJavafun);</w:t>
-      </w:r>
-    </w:p>
-    <w:p>
-      <w:r>
-        <w:t>        System.out.println(isFishTasty);</w:t>
+        <w:t xml:space="preserve">    public static void main(String[] </w:t>
+      </w:r>
+      <w:proofErr w:type="spellStart"/>
+      <w:r>
+        <w:t>args</w:t>
+      </w:r>
+      <w:proofErr w:type="spellEnd"/>
+      <w:r>
+        <w:t>){</w:t>
+      </w:r>
+    </w:p>
+    <w:p>
+      <w:r>
+        <w:t xml:space="preserve">        </w:t>
+      </w:r>
+      <w:proofErr w:type="spellStart"/>
+      <w:r>
+        <w:t>boolean</w:t>
+      </w:r>
+      <w:proofErr w:type="spellEnd"/>
+      <w:r>
+        <w:t xml:space="preserve"> </w:t>
+      </w:r>
+      <w:proofErr w:type="spellStart"/>
+      <w:r>
+        <w:t>isJavafun</w:t>
+      </w:r>
+      <w:proofErr w:type="spellEnd"/>
+      <w:r>
+        <w:t xml:space="preserve"> = true;</w:t>
+      </w:r>
+    </w:p>
+    <w:p>
+      <w:r>
+        <w:t xml:space="preserve">        </w:t>
+      </w:r>
+      <w:proofErr w:type="spellStart"/>
+      <w:r>
+        <w:t>boolean</w:t>
+      </w:r>
+      <w:proofErr w:type="spellEnd"/>
+      <w:r>
+        <w:t xml:space="preserve"> </w:t>
+      </w:r>
+      <w:proofErr w:type="spellStart"/>
+      <w:r>
+        <w:t>isFishTasty</w:t>
+      </w:r>
+      <w:proofErr w:type="spellEnd"/>
+      <w:r>
+        <w:t xml:space="preserve"> = false;</w:t>
+      </w:r>
+    </w:p>
+    <w:p>
+      <w:r>
+        <w:t xml:space="preserve">        </w:t>
+      </w:r>
+      <w:proofErr w:type="spellStart"/>
+      <w:r>
+        <w:t>System.out.println</w:t>
+      </w:r>
+      <w:proofErr w:type="spellEnd"/>
+      <w:r>
+        <w:t>(</w:t>
+      </w:r>
+      <w:proofErr w:type="spellStart"/>
+      <w:r>
+        <w:t>isJavafun</w:t>
+      </w:r>
+      <w:proofErr w:type="spellEnd"/>
+      <w:r>
+        <w:t>);</w:t>
+      </w:r>
+    </w:p>
+    <w:p>
+      <w:r>
+        <w:t xml:space="preserve">        </w:t>
+      </w:r>
+      <w:proofErr w:type="spellStart"/>
+      <w:r>
+        <w:t>System.out.println</w:t>
+      </w:r>
+      <w:proofErr w:type="spellEnd"/>
+      <w:r>
+        <w:t>(</w:t>
+      </w:r>
+      <w:proofErr w:type="spellStart"/>
+      <w:r>
+        <w:t>isFishTasty</w:t>
+      </w:r>
+      <w:proofErr w:type="spellEnd"/>
+      <w:r>
+        <w:t>);</w:t>
       </w:r>
     </w:p>
     <w:p>
@@ -42,9 +135,26 @@
         <w:t>}</w:t>
       </w:r>
     </w:p>
-    <w:p/>
-    <w:p>
-      <w:r>
+    <w:p>
+      <w:pPr>
+        <w:rPr>
+          <w:b/>
+          <w:bCs/>
+        </w:rPr>
+      </w:pPr>
+      <w:r>
+        <w:rPr>
+          <w:b/>
+          <w:bCs/>
+        </w:rPr>
+        <w:t>OUTPUT:</w:t>
+      </w:r>
+    </w:p>
+    <w:p>
+      <w:r>
+        <w:rPr>
+          <w:noProof/>
+        </w:rPr>
         <w:drawing>
           <wp:inline distT="0" distB="0" distL="0" distR="0" wp14:anchorId="7C07B99C" wp14:editId="4F68840A">
             <wp:extent cx="5668166" cy="1247949"/>
@@ -82,7 +192,21 @@
         </w:drawing>
       </w:r>
     </w:p>
-    <w:p/>
+    <w:p>
+      <w:pPr>
+        <w:rPr>
+          <w:b/>
+          <w:bCs/>
+        </w:rPr>
+      </w:pPr>
+      <w:r>
+        <w:rPr>
+          <w:b/>
+          <w:bCs/>
+        </w:rPr>
+        <w:t>2.</w:t>
+      </w:r>
+    </w:p>
     <w:p>
       <w:r>
         <w:t>public class bool{</w:t>
@@ -90,27 +214,99 @@
     </w:p>
     <w:p>
       <w:r>
-        <w:t>    public static void main(String[] args){</w:t>
-      </w:r>
-    </w:p>
-    <w:p>
-      <w:r>
-        <w:t>        boolean isJavafun = true;</w:t>
-      </w:r>
-    </w:p>
-    <w:p>
-      <w:r>
-        <w:t>        boolean isFishTasty;</w:t>
-      </w:r>
-    </w:p>
-    <w:p>
-      <w:r>
-        <w:t>        System.out.println(isJavafun);</w:t>
-      </w:r>
-    </w:p>
-    <w:p>
-      <w:r>
-        <w:t>        System.out.println(isFishTasty);</w:t>
+        <w:t xml:space="preserve">    public static void main(String[] </w:t>
+      </w:r>
+      <w:proofErr w:type="spellStart"/>
+      <w:r>
+        <w:t>args</w:t>
+      </w:r>
+      <w:proofErr w:type="spellEnd"/>
+      <w:r>
+        <w:t>){</w:t>
+      </w:r>
+    </w:p>
+    <w:p>
+      <w:r>
+        <w:t xml:space="preserve">        </w:t>
+      </w:r>
+      <w:proofErr w:type="spellStart"/>
+      <w:r>
+        <w:t>boolean</w:t>
+      </w:r>
+      <w:proofErr w:type="spellEnd"/>
+      <w:r>
+        <w:t xml:space="preserve"> </w:t>
+      </w:r>
+      <w:proofErr w:type="spellStart"/>
+      <w:r>
+        <w:t>isJavafun</w:t>
+      </w:r>
+      <w:proofErr w:type="spellEnd"/>
+      <w:r>
+        <w:t xml:space="preserve"> = true;</w:t>
+      </w:r>
+    </w:p>
+    <w:p>
+      <w:r>
+        <w:t xml:space="preserve">        </w:t>
+      </w:r>
+      <w:proofErr w:type="spellStart"/>
+      <w:r>
+        <w:t>boolean</w:t>
+      </w:r>
+      <w:proofErr w:type="spellEnd"/>
+      <w:r>
+        <w:t xml:space="preserve"> </w:t>
+      </w:r>
+      <w:proofErr w:type="spellStart"/>
+      <w:r>
+        <w:t>isFishTasty</w:t>
+      </w:r>
+      <w:proofErr w:type="spellEnd"/>
+      <w:r>
+        <w:t>;</w:t>
+      </w:r>
+    </w:p>
+    <w:p>
+      <w:r>
+        <w:t xml:space="preserve">        </w:t>
+      </w:r>
+      <w:proofErr w:type="spellStart"/>
+      <w:r>
+        <w:t>System.out.println</w:t>
+      </w:r>
+      <w:proofErr w:type="spellEnd"/>
+      <w:r>
+        <w:t>(</w:t>
+      </w:r>
+      <w:proofErr w:type="spellStart"/>
+      <w:r>
+        <w:t>isJavafun</w:t>
+      </w:r>
+      <w:proofErr w:type="spellEnd"/>
+      <w:r>
+        <w:t>);</w:t>
+      </w:r>
+    </w:p>
+    <w:p>
+      <w:r>
+        <w:t xml:space="preserve">        </w:t>
+      </w:r>
+      <w:proofErr w:type="spellStart"/>
+      <w:r>
+        <w:t>System.out.println</w:t>
+      </w:r>
+      <w:proofErr w:type="spellEnd"/>
+      <w:r>
+        <w:t>(</w:t>
+      </w:r>
+      <w:proofErr w:type="spellStart"/>
+      <w:r>
+        <w:t>isFishTasty</w:t>
+      </w:r>
+      <w:proofErr w:type="spellEnd"/>
+      <w:r>
+        <w:t>);</w:t>
       </w:r>
     </w:p>
     <w:p>
@@ -124,7 +320,25 @@
       </w:r>
     </w:p>
     <w:p>
-      <w:r>
+      <w:pPr>
+        <w:rPr>
+          <w:b/>
+          <w:bCs/>
+        </w:rPr>
+      </w:pPr>
+      <w:r>
+        <w:rPr>
+          <w:b/>
+          <w:bCs/>
+        </w:rPr>
+        <w:t>OUTPUT:</w:t>
+      </w:r>
+    </w:p>
+    <w:p>
+      <w:r>
+        <w:rPr>
+          <w:noProof/>
+        </w:rPr>
         <w:drawing>
           <wp:inline distT="0" distB="0" distL="0" distR="0" wp14:anchorId="5C896B39" wp14:editId="13739AB8">
             <wp:extent cx="5731510" cy="1647825"/>
@@ -162,17 +376,38 @@
         </w:drawing>
       </w:r>
     </w:p>
-    <w:p/>
-    <w:p/>
-    <w:p>
-      <w:r>
+    <w:p>
+      <w:pPr>
+        <w:rPr>
+          <w:b/>
+          <w:bCs/>
+        </w:rPr>
+      </w:pPr>
+      <w:r>
+        <w:rPr>
+          <w:b/>
+          <w:bCs/>
+        </w:rPr>
         <w:lastRenderedPageBreak/>
+        <w:t>3.</w:t>
+      </w:r>
+    </w:p>
+    <w:p>
+      <w:r>
         <w:t>public class bool2 {</w:t>
       </w:r>
     </w:p>
     <w:p>
       <w:r>
-        <w:t>    public static void main(String[] args){</w:t>
+        <w:t xml:space="preserve">    public static void main(String[] </w:t>
+      </w:r>
+      <w:proofErr w:type="spellStart"/>
+      <w:r>
+        <w:t>args</w:t>
+      </w:r>
+      <w:proofErr w:type="spellEnd"/>
+      <w:r>
+        <w:t>){</w:t>
       </w:r>
     </w:p>
     <w:p>
@@ -187,12 +422,28 @@
     </w:p>
     <w:p>
       <w:r>
-        <w:t>        System.out.println(x&gt;y);</w:t>
-      </w:r>
-    </w:p>
-    <w:p>
-      <w:r>
-        <w:t>        System.out.println(10==9);</w:t>
+        <w:t xml:space="preserve">        </w:t>
+      </w:r>
+      <w:proofErr w:type="spellStart"/>
+      <w:r>
+        <w:t>System.out.println</w:t>
+      </w:r>
+      <w:proofErr w:type="spellEnd"/>
+      <w:r>
+        <w:t>(x&gt;y);</w:t>
+      </w:r>
+    </w:p>
+    <w:p>
+      <w:r>
+        <w:t xml:space="preserve">        </w:t>
+      </w:r>
+      <w:proofErr w:type="spellStart"/>
+      <w:r>
+        <w:t>System.out.println</w:t>
+      </w:r>
+      <w:proofErr w:type="spellEnd"/>
+      <w:r>
+        <w:t>(10==9);</w:t>
       </w:r>
     </w:p>
     <w:p>
@@ -210,9 +461,26 @@
         <w:t>}</w:t>
       </w:r>
     </w:p>
-    <w:p/>
-    <w:p>
-      <w:r>
+    <w:p>
+      <w:pPr>
+        <w:rPr>
+          <w:b/>
+          <w:bCs/>
+        </w:rPr>
+      </w:pPr>
+      <w:r>
+        <w:rPr>
+          <w:b/>
+          <w:bCs/>
+        </w:rPr>
+        <w:t>OUTPUT:</w:t>
+      </w:r>
+    </w:p>
+    <w:p>
+      <w:r>
+        <w:rPr>
+          <w:noProof/>
+        </w:rPr>
         <w:drawing>
           <wp:inline distT="0" distB="0" distL="0" distR="0" wp14:anchorId="6020107B" wp14:editId="4E48BDD0">
             <wp:extent cx="5731510" cy="1134110"/>
@@ -250,16 +518,45 @@
         </w:drawing>
       </w:r>
     </w:p>
-    <w:p/>
-    <w:p/>
-    <w:p>
-      <w:r>
-        <w:t>public class ifcnd {</w:t>
-      </w:r>
-    </w:p>
-    <w:p>
-      <w:r>
-        <w:t>   public static void main( String[] args){</w:t>
+    <w:p>
+      <w:pPr>
+        <w:rPr>
+          <w:b/>
+          <w:bCs/>
+        </w:rPr>
+      </w:pPr>
+      <w:r>
+        <w:rPr>
+          <w:b/>
+          <w:bCs/>
+        </w:rPr>
+        <w:t>4.</w:t>
+      </w:r>
+    </w:p>
+    <w:p>
+      <w:r>
+        <w:t xml:space="preserve">public class </w:t>
+      </w:r>
+      <w:proofErr w:type="spellStart"/>
+      <w:r>
+        <w:t>ifcnd</w:t>
+      </w:r>
+      <w:proofErr w:type="spellEnd"/>
+      <w:r>
+        <w:t xml:space="preserve"> {</w:t>
+      </w:r>
+    </w:p>
+    <w:p>
+      <w:r>
+        <w:t xml:space="preserve">   public static void main( String[] </w:t>
+      </w:r>
+      <w:proofErr w:type="spellStart"/>
+      <w:r>
+        <w:t>args</w:t>
+      </w:r>
+      <w:proofErr w:type="spellEnd"/>
+      <w:r>
+        <w:t>){</w:t>
       </w:r>
     </w:p>
     <w:p>
@@ -269,7 +566,15 @@
     </w:p>
     <w:p>
       <w:r>
-        <w:t>        System.out.println("20 is greater than 18");</w:t>
+        <w:t xml:space="preserve">        </w:t>
+      </w:r>
+      <w:proofErr w:type="spellStart"/>
+      <w:r>
+        <w:t>System.out.println</w:t>
+      </w:r>
+      <w:proofErr w:type="spellEnd"/>
+      <w:r>
+        <w:t>("20 is greater than 18");</w:t>
       </w:r>
     </w:p>
     <w:p>
@@ -287,9 +592,26 @@
         <w:t>}</w:t>
       </w:r>
     </w:p>
-    <w:p/>
-    <w:p>
-      <w:r>
+    <w:p>
+      <w:pPr>
+        <w:rPr>
+          <w:b/>
+          <w:bCs/>
+        </w:rPr>
+      </w:pPr>
+      <w:r>
+        <w:rPr>
+          <w:b/>
+          <w:bCs/>
+        </w:rPr>
+        <w:t>OUTPUT:</w:t>
+      </w:r>
+    </w:p>
+    <w:p>
+      <w:r>
+        <w:rPr>
+          <w:noProof/>
+        </w:rPr>
         <w:drawing>
           <wp:inline distT="0" distB="0" distL="0" distR="0" wp14:anchorId="1F6C2FD2" wp14:editId="14735D0A">
             <wp:extent cx="5544324" cy="943107"/>
@@ -331,14 +653,37 @@
     <w:p/>
     <w:p/>
     <w:p>
-      <w:r>
+      <w:pPr>
+        <w:rPr>
+          <w:b/>
+          <w:bCs/>
+        </w:rPr>
+      </w:pPr>
+      <w:r>
+        <w:rPr>
+          <w:b/>
+          <w:bCs/>
+        </w:rPr>
         <w:lastRenderedPageBreak/>
+        <w:t>5.</w:t>
+      </w:r>
+    </w:p>
+    <w:p>
+      <w:r>
         <w:t>public class greet{</w:t>
       </w:r>
     </w:p>
     <w:p>
       <w:r>
-        <w:t>    public static void main(String[] args){</w:t>
+        <w:t xml:space="preserve">    public static void main(String[] </w:t>
+      </w:r>
+      <w:proofErr w:type="spellStart"/>
+      <w:r>
+        <w:t>args</w:t>
+      </w:r>
+      <w:proofErr w:type="spellEnd"/>
+      <w:r>
+        <w:t>){</w:t>
       </w:r>
     </w:p>
     <w:p>
@@ -353,7 +698,15 @@
     </w:p>
     <w:p>
       <w:r>
-        <w:t>            System.out.println("Good Day.");</w:t>
+        <w:t xml:space="preserve">            </w:t>
+      </w:r>
+      <w:proofErr w:type="spellStart"/>
+      <w:r>
+        <w:t>System.out.println</w:t>
+      </w:r>
+      <w:proofErr w:type="spellEnd"/>
+      <w:r>
+        <w:t>("Good Day.");</w:t>
       </w:r>
     </w:p>
     <w:p>
@@ -371,7 +724,15 @@
     </w:p>
     <w:p>
       <w:r>
-        <w:t>            System.out.println("Good Evening");</w:t>
+        <w:t xml:space="preserve">            </w:t>
+      </w:r>
+      <w:proofErr w:type="spellStart"/>
+      <w:r>
+        <w:t>System.out.println</w:t>
+      </w:r>
+      <w:proofErr w:type="spellEnd"/>
+      <w:r>
+        <w:t>("Good Evening");</w:t>
       </w:r>
     </w:p>
     <w:p>
@@ -390,7 +751,25 @@
       </w:r>
     </w:p>
     <w:p>
-      <w:r>
+      <w:pPr>
+        <w:rPr>
+          <w:b/>
+          <w:bCs/>
+        </w:rPr>
+      </w:pPr>
+      <w:r>
+        <w:rPr>
+          <w:b/>
+          <w:bCs/>
+        </w:rPr>
+        <w:t>OUTPUT:</w:t>
+      </w:r>
+    </w:p>
+    <w:p>
+      <w:r>
+        <w:rPr>
+          <w:noProof/>
+        </w:rPr>
         <w:drawing>
           <wp:inline distT="0" distB="0" distL="0" distR="0" wp14:anchorId="2EDC90BF" wp14:editId="219EAD92">
             <wp:extent cx="5731510" cy="887095"/>
@@ -442,17 +821,38 @@
     <w:p/>
     <w:p/>
     <w:p/>
-    <w:p/>
-    <w:p/>
-    <w:p>
-      <w:r>
+    <w:p>
+      <w:pPr>
+        <w:rPr>
+          <w:b/>
+          <w:bCs/>
+        </w:rPr>
+      </w:pPr>
+      <w:r>
+        <w:rPr>
+          <w:b/>
+          <w:bCs/>
+        </w:rPr>
         <w:lastRenderedPageBreak/>
+        <w:t>6.</w:t>
+      </w:r>
+    </w:p>
+    <w:p>
+      <w:r>
         <w:t>public class greet2{</w:t>
       </w:r>
     </w:p>
     <w:p>
       <w:r>
-        <w:t>    public static void main(String[] args) {</w:t>
+        <w:t xml:space="preserve">    public static void main(String[] </w:t>
+      </w:r>
+      <w:proofErr w:type="spellStart"/>
+      <w:r>
+        <w:t>args</w:t>
+      </w:r>
+      <w:proofErr w:type="spellEnd"/>
+      <w:r>
+        <w:t>) {</w:t>
       </w:r>
     </w:p>
     <w:p>
@@ -472,7 +872,15 @@
     </w:p>
     <w:p>
       <w:r>
-        <w:t>            System.out.println("Good Morning");</w:t>
+        <w:t xml:space="preserve">            </w:t>
+      </w:r>
+      <w:proofErr w:type="spellStart"/>
+      <w:r>
+        <w:t>System.out.println</w:t>
+      </w:r>
+      <w:proofErr w:type="spellEnd"/>
+      <w:r>
+        <w:t>("Good Morning");</w:t>
       </w:r>
     </w:p>
     <w:p>
@@ -487,7 +895,15 @@
     </w:p>
     <w:p>
       <w:r>
-        <w:t>            System.out.println("Good day");</w:t>
+        <w:t xml:space="preserve">            </w:t>
+      </w:r>
+      <w:proofErr w:type="spellStart"/>
+      <w:r>
+        <w:t>System.out.println</w:t>
+      </w:r>
+      <w:proofErr w:type="spellEnd"/>
+      <w:r>
+        <w:t>("Good day");</w:t>
       </w:r>
     </w:p>
     <w:p>
@@ -502,7 +918,15 @@
     </w:p>
     <w:p>
       <w:r>
-        <w:t>            System.out.println("Good Evening");</w:t>
+        <w:t xml:space="preserve">            </w:t>
+      </w:r>
+      <w:proofErr w:type="spellStart"/>
+      <w:r>
+        <w:t>System.out.println</w:t>
+      </w:r>
+      <w:proofErr w:type="spellEnd"/>
+      <w:r>
+        <w:t>("Good Evening");</w:t>
       </w:r>
     </w:p>
     <w:p>
@@ -521,7 +945,25 @@
       </w:r>
     </w:p>
     <w:p>
-      <w:r>
+      <w:pPr>
+        <w:rPr>
+          <w:b/>
+          <w:bCs/>
+        </w:rPr>
+      </w:pPr>
+      <w:r>
+        <w:rPr>
+          <w:b/>
+          <w:bCs/>
+        </w:rPr>
+        <w:t>OUTPUT:</w:t>
+      </w:r>
+    </w:p>
+    <w:p>
+      <w:r>
+        <w:rPr>
+          <w:noProof/>
+        </w:rPr>
         <w:drawing>
           <wp:inline distT="0" distB="0" distL="0" distR="0" wp14:anchorId="39D0DCF5" wp14:editId="20986894">
             <wp:extent cx="5731510" cy="854075"/>
@@ -570,17 +1012,38 @@
     <w:p/>
     <w:p/>
     <w:p/>
-    <w:p/>
-    <w:p/>
-    <w:p>
-      <w:r>
+    <w:p>
+      <w:pPr>
+        <w:rPr>
+          <w:b/>
+          <w:bCs/>
+        </w:rPr>
+      </w:pPr>
+      <w:r>
+        <w:rPr>
+          <w:b/>
+          <w:bCs/>
+        </w:rPr>
         <w:lastRenderedPageBreak/>
+        <w:t>7.</w:t>
+      </w:r>
+    </w:p>
+    <w:p>
+      <w:r>
         <w:t>public class days {</w:t>
       </w:r>
     </w:p>
     <w:p>
       <w:r>
-        <w:t>    public static void main(String[] args) {</w:t>
+        <w:t xml:space="preserve">    public static void main(String[] </w:t>
+      </w:r>
+      <w:proofErr w:type="spellStart"/>
+      <w:r>
+        <w:t>args</w:t>
+      </w:r>
+      <w:proofErr w:type="spellEnd"/>
+      <w:r>
+        <w:t>) {</w:t>
       </w:r>
     </w:p>
     <w:p>
@@ -590,12 +1053,7 @@
     </w:p>
     <w:p>
       <w:r>
-        <w:t>        switch(day)</w:t>
-      </w:r>
-    </w:p>
-    <w:p>
-      <w:r>
-        <w:t>        {</w:t>
+        <w:t>        switch(day){</w:t>
       </w:r>
     </w:p>
     <w:p>
@@ -605,7 +1063,15 @@
     </w:p>
     <w:p>
       <w:r>
-        <w:t>            System.out.println("Monday");</w:t>
+        <w:t xml:space="preserve">            </w:t>
+      </w:r>
+      <w:proofErr w:type="spellStart"/>
+      <w:r>
+        <w:t>System.out.println</w:t>
+      </w:r>
+      <w:proofErr w:type="spellEnd"/>
+      <w:r>
+        <w:t>("Monday");</w:t>
       </w:r>
     </w:p>
     <w:p>
@@ -620,7 +1086,15 @@
     </w:p>
     <w:p>
       <w:r>
-        <w:t>            System.out.println("Tuesday");</w:t>
+        <w:t xml:space="preserve">            </w:t>
+      </w:r>
+      <w:proofErr w:type="spellStart"/>
+      <w:r>
+        <w:t>System.out.println</w:t>
+      </w:r>
+      <w:proofErr w:type="spellEnd"/>
+      <w:r>
+        <w:t>("Tuesday");</w:t>
       </w:r>
     </w:p>
     <w:p>
@@ -635,7 +1109,15 @@
     </w:p>
     <w:p>
       <w:r>
-        <w:t>            System.out.println("Wednesday");</w:t>
+        <w:t xml:space="preserve">            </w:t>
+      </w:r>
+      <w:proofErr w:type="spellStart"/>
+      <w:r>
+        <w:t>System.out.println</w:t>
+      </w:r>
+      <w:proofErr w:type="spellEnd"/>
+      <w:r>
+        <w:t>("Wednesday");</w:t>
       </w:r>
     </w:p>
     <w:p>
@@ -650,7 +1132,15 @@
     </w:p>
     <w:p>
       <w:r>
-        <w:t>            System.out.println("Thursday");</w:t>
+        <w:t xml:space="preserve">            </w:t>
+      </w:r>
+      <w:proofErr w:type="spellStart"/>
+      <w:r>
+        <w:t>System.out.println</w:t>
+      </w:r>
+      <w:proofErr w:type="spellEnd"/>
+      <w:r>
+        <w:t>("Thursday");</w:t>
       </w:r>
     </w:p>
     <w:p>
@@ -665,7 +1155,15 @@
     </w:p>
     <w:p>
       <w:r>
-        <w:t>            System.out.println("Friday");</w:t>
+        <w:t xml:space="preserve">            </w:t>
+      </w:r>
+      <w:proofErr w:type="spellStart"/>
+      <w:r>
+        <w:t>System.out.println</w:t>
+      </w:r>
+      <w:proofErr w:type="spellEnd"/>
+      <w:r>
+        <w:t>("Friday");</w:t>
       </w:r>
     </w:p>
     <w:p>
@@ -680,7 +1178,15 @@
     </w:p>
     <w:p>
       <w:r>
-        <w:t>            System.out.println("Saturday");</w:t>
+        <w:t xml:space="preserve">            </w:t>
+      </w:r>
+      <w:proofErr w:type="spellStart"/>
+      <w:r>
+        <w:t>System.out.println</w:t>
+      </w:r>
+      <w:proofErr w:type="spellEnd"/>
+      <w:r>
+        <w:t>("Saturday");</w:t>
       </w:r>
     </w:p>
     <w:p>
@@ -695,7 +1201,15 @@
     </w:p>
     <w:p>
       <w:r>
-        <w:t>            System.out.println("Sunday");</w:t>
+        <w:t xml:space="preserve">            </w:t>
+      </w:r>
+      <w:proofErr w:type="spellStart"/>
+      <w:r>
+        <w:t>System.out.println</w:t>
+      </w:r>
+      <w:proofErr w:type="spellEnd"/>
+      <w:r>
+        <w:t>("Sunday");</w:t>
       </w:r>
     </w:p>
     <w:p>
@@ -710,31 +1224,39 @@
     </w:p>
     <w:p>
       <w:r>
-        <w:t>            System.out.println("Good Day");</w:t>
-      </w:r>
-    </w:p>
-    <w:p>
-      <w:r>
         <w:t xml:space="preserve">            </w:t>
       </w:r>
-    </w:p>
-    <w:p>
-      <w:r>
-        <w:t>        }</w:t>
-      </w:r>
-    </w:p>
-    <w:p>
-      <w:r>
-        <w:t>    }</w:t>
-      </w:r>
-    </w:p>
-    <w:p>
-      <w:r>
-        <w:lastRenderedPageBreak/>
+      <w:proofErr w:type="spellStart"/>
+      <w:r>
+        <w:t>System.out.println</w:t>
+      </w:r>
+      <w:proofErr w:type="spellEnd"/>
+      <w:r>
+        <w:t>("Good Day");</w:t>
+      </w:r>
+    </w:p>
+    <w:p>
+      <w:r>
+        <w:t>          }</w:t>
+      </w:r>
+    </w:p>
+    <w:p>
+      <w:r>
+        <w:rPr>
+          <w:noProof/>
+        </w:rPr>
         <w:drawing>
-          <wp:inline distT="0" distB="0" distL="0" distR="0" wp14:anchorId="6D194E64" wp14:editId="7EE145A4">
+          <wp:anchor distT="0" distB="0" distL="114300" distR="114300" simplePos="0" relativeHeight="251658240" behindDoc="0" locked="0" layoutInCell="1" allowOverlap="1" wp14:anchorId="6D194E64" wp14:editId="4D083339">
+            <wp:simplePos x="0" y="0"/>
+            <wp:positionH relativeFrom="column">
+              <wp:posOffset>1863188</wp:posOffset>
+            </wp:positionH>
+            <wp:positionV relativeFrom="paragraph">
+              <wp:posOffset>-280377</wp:posOffset>
+            </wp:positionV>
             <wp:extent cx="4544059" cy="847843"/>
             <wp:effectExtent l="0" t="0" r="9525" b="9525"/>
+            <wp:wrapSquare wrapText="bothSides"/>
             <wp:docPr id="1781826821" name="Picture 1"/>
             <wp:cNvGraphicFramePr>
               <a:graphicFrameLocks xmlns:a="http://schemas.openxmlformats.org/drawingml/2006/main" noChangeAspect="1"/>
@@ -747,7 +1269,13 @@
                     <pic:cNvPicPr/>
                   </pic:nvPicPr>
                   <pic:blipFill>
-                    <a:blip r:embed="rId11"/>
+                    <a:blip r:embed="rId11">
+                      <a:extLst>
+                        <a:ext uri="{28A0092B-C50C-407E-A947-70E740481C1C}">
+                          <a14:useLocalDpi xmlns:a14="http://schemas.microsoft.com/office/drawing/2010/main" val="0"/>
+                        </a:ext>
+                      </a:extLst>
+                    </a:blip>
                     <a:stretch>
                       <a:fillRect/>
                     </a:stretch>
@@ -764,46 +1292,140 @@
                 </pic:pic>
               </a:graphicData>
             </a:graphic>
-          </wp:inline>
+            <wp14:sizeRelH relativeFrom="page">
+              <wp14:pctWidth>0</wp14:pctWidth>
+            </wp14:sizeRelH>
+            <wp14:sizeRelV relativeFrom="page">
+              <wp14:pctHeight>0</wp14:pctHeight>
+            </wp14:sizeRelV>
+          </wp:anchor>
         </w:drawing>
       </w:r>
-    </w:p>
-    <w:p/>
-    <w:p/>
-    <w:p>
-      <w:r>
-        <w:t>public class whileloop {</w:t>
-      </w:r>
-    </w:p>
-    <w:p>
-      <w:r>
-        <w:t>    public static void main(String[] args) {</w:t>
-      </w:r>
-    </w:p>
-    <w:p>
-      <w:r>
-        <w:t>        int i=0;</w:t>
-      </w:r>
-    </w:p>
-    <w:p>
-      <w:r>
-        <w:t>        while(i&lt;5){</w:t>
-      </w:r>
-    </w:p>
-    <w:p>
-      <w:r>
-        <w:t>            System.out.println(i);</w:t>
-      </w:r>
-    </w:p>
-    <w:p>
-      <w:r>
-        <w:t>            i++;</w:t>
+      <w:r>
+        <w:t>    }</w:t>
+      </w:r>
+    </w:p>
+    <w:p>
+      <w:pPr>
+        <w:rPr>
+          <w:b/>
+          <w:bCs/>
+        </w:rPr>
+      </w:pPr>
+      <w:r>
+        <w:rPr>
+          <w:b/>
+          <w:bCs/>
+        </w:rPr>
+        <w:t>OUTPUT:</w:t>
+      </w:r>
+    </w:p>
+    <w:p>
+      <w:pPr>
+        <w:rPr>
+          <w:b/>
+          <w:bCs/>
+        </w:rPr>
+      </w:pPr>
+      <w:r>
+        <w:rPr>
+          <w:b/>
+          <w:bCs/>
+        </w:rPr>
+        <w:lastRenderedPageBreak/>
+        <w:t xml:space="preserve">8. </w:t>
+      </w:r>
+    </w:p>
+    <w:p>
+      <w:r>
+        <w:t xml:space="preserve">public class </w:t>
+      </w:r>
+      <w:proofErr w:type="spellStart"/>
+      <w:r>
+        <w:t>whileloop</w:t>
+      </w:r>
+      <w:proofErr w:type="spellEnd"/>
+      <w:r>
+        <w:t xml:space="preserve"> {</w:t>
+      </w:r>
+    </w:p>
+    <w:p>
+      <w:r>
+        <w:t xml:space="preserve">    public static void main(String[] </w:t>
+      </w:r>
+      <w:proofErr w:type="spellStart"/>
+      <w:r>
+        <w:t>args</w:t>
+      </w:r>
+      <w:proofErr w:type="spellEnd"/>
+      <w:r>
+        <w:t>) {</w:t>
+      </w:r>
+    </w:p>
+    <w:p>
+      <w:r>
+        <w:t xml:space="preserve">        int </w:t>
+      </w:r>
+      <w:proofErr w:type="spellStart"/>
+      <w:r>
+        <w:t>i</w:t>
+      </w:r>
+      <w:proofErr w:type="spellEnd"/>
+      <w:r>
+        <w:t>=0;</w:t>
+      </w:r>
+    </w:p>
+    <w:p>
+      <w:r>
+        <w:t>        while(</w:t>
+      </w:r>
+      <w:proofErr w:type="spellStart"/>
+      <w:r>
+        <w:t>i</w:t>
+      </w:r>
+      <w:proofErr w:type="spellEnd"/>
+      <w:r>
+        <w:t>&lt;5){</w:t>
       </w:r>
     </w:p>
     <w:p>
       <w:r>
         <w:t xml:space="preserve">            </w:t>
       </w:r>
+      <w:proofErr w:type="spellStart"/>
+      <w:r>
+        <w:t>System.out.println</w:t>
+      </w:r>
+      <w:proofErr w:type="spellEnd"/>
+      <w:r>
+        <w:t>(</w:t>
+      </w:r>
+      <w:proofErr w:type="spellStart"/>
+      <w:r>
+        <w:t>i</w:t>
+      </w:r>
+      <w:proofErr w:type="spellEnd"/>
+      <w:r>
+        <w:t>);</w:t>
+      </w:r>
+    </w:p>
+    <w:p>
+      <w:r>
+        <w:t xml:space="preserve">            </w:t>
+      </w:r>
+      <w:proofErr w:type="spellStart"/>
+      <w:r>
+        <w:t>i</w:t>
+      </w:r>
+      <w:proofErr w:type="spellEnd"/>
+      <w:r>
+        <w:t>++;</w:t>
+      </w:r>
+    </w:p>
+    <w:p>
+      <w:r>
+        <w:t xml:space="preserve">            </w:t>
+      </w:r>
     </w:p>
     <w:p>
       <w:r>
@@ -825,11 +1447,28 @@
         <w:t>}</w:t>
       </w:r>
     </w:p>
-    <w:p/>
-    <w:p>
-      <w:r>
+    <w:p>
+      <w:pPr>
+        <w:rPr>
+          <w:b/>
+          <w:bCs/>
+        </w:rPr>
+      </w:pPr>
+      <w:r>
+        <w:rPr>
+          <w:b/>
+          <w:bCs/>
+        </w:rPr>
+        <w:t>OUTPUT:</w:t>
+      </w:r>
+    </w:p>
+    <w:p>
+      <w:r>
+        <w:rPr>
+          <w:noProof/>
+        </w:rPr>
         <w:drawing>
-          <wp:inline distT="0" distB="0" distL="0" distR="0" wp14:anchorId="5C5C8A14" wp14:editId="45451585">
+          <wp:inline distT="0" distB="0" distL="0" distR="0" wp14:anchorId="5C5C8A14" wp14:editId="02A1F4C0">
             <wp:extent cx="2739710" cy="1054100"/>
             <wp:effectExtent l="0" t="0" r="3810" b="0"/>
             <wp:docPr id="533723477" name="Picture 1"/>
@@ -866,28 +1505,58 @@
       </w:r>
     </w:p>
     <w:p/>
-    <w:p/>
-    <w:p/>
-    <w:p/>
-    <w:p/>
-    <w:p/>
-    <w:p/>
-    <w:p/>
-    <w:p/>
-    <w:p>
-      <w:r>
-        <w:lastRenderedPageBreak/>
-        <w:t>public class dowhile {</w:t>
-      </w:r>
-    </w:p>
-    <w:p>
-      <w:r>
-        <w:t>    public static void main(String[] args) {</w:t>
-      </w:r>
-    </w:p>
-    <w:p>
-      <w:r>
-        <w:t>        int i = 0;</w:t>
+    <w:p>
+      <w:pPr>
+        <w:rPr>
+          <w:b/>
+          <w:bCs/>
+        </w:rPr>
+      </w:pPr>
+      <w:r>
+        <w:rPr>
+          <w:b/>
+          <w:bCs/>
+        </w:rPr>
+        <w:t>9.</w:t>
+      </w:r>
+    </w:p>
+    <w:p>
+      <w:r>
+        <w:t xml:space="preserve">public class </w:t>
+      </w:r>
+      <w:proofErr w:type="spellStart"/>
+      <w:r>
+        <w:t>dowhile</w:t>
+      </w:r>
+      <w:proofErr w:type="spellEnd"/>
+      <w:r>
+        <w:t xml:space="preserve"> {</w:t>
+      </w:r>
+    </w:p>
+    <w:p>
+      <w:r>
+        <w:t xml:space="preserve">    public static void main(String[] </w:t>
+      </w:r>
+      <w:proofErr w:type="spellStart"/>
+      <w:r>
+        <w:t>args</w:t>
+      </w:r>
+      <w:proofErr w:type="spellEnd"/>
+      <w:r>
+        <w:t>) {</w:t>
+      </w:r>
+    </w:p>
+    <w:p>
+      <w:r>
+        <w:t xml:space="preserve">        int </w:t>
+      </w:r>
+      <w:proofErr w:type="spellStart"/>
+      <w:r>
+        <w:t>i</w:t>
+      </w:r>
+      <w:proofErr w:type="spellEnd"/>
+      <w:r>
+        <w:t xml:space="preserve"> = 0;</w:t>
       </w:r>
     </w:p>
     <w:p>
@@ -897,12 +1566,36 @@
     </w:p>
     <w:p>
       <w:r>
-        <w:t>            System.out.println(i);</w:t>
-      </w:r>
-    </w:p>
-    <w:p>
-      <w:r>
-        <w:t>            i++;</w:t>
+        <w:t xml:space="preserve">            </w:t>
+      </w:r>
+      <w:proofErr w:type="spellStart"/>
+      <w:r>
+        <w:t>System.out.println</w:t>
+      </w:r>
+      <w:proofErr w:type="spellEnd"/>
+      <w:r>
+        <w:t>(</w:t>
+      </w:r>
+      <w:proofErr w:type="spellStart"/>
+      <w:r>
+        <w:t>i</w:t>
+      </w:r>
+      <w:proofErr w:type="spellEnd"/>
+      <w:r>
+        <w:t>);</w:t>
+      </w:r>
+    </w:p>
+    <w:p>
+      <w:r>
+        <w:t xml:space="preserve">            </w:t>
+      </w:r>
+      <w:proofErr w:type="spellStart"/>
+      <w:r>
+        <w:t>i</w:t>
+      </w:r>
+      <w:proofErr w:type="spellEnd"/>
+      <w:r>
+        <w:t>++;</w:t>
       </w:r>
     </w:p>
     <w:p>
@@ -912,7 +1605,15 @@
     </w:p>
     <w:p>
       <w:r>
-        <w:t>        while(i&lt;5);</w:t>
+        <w:t>        while(</w:t>
+      </w:r>
+      <w:proofErr w:type="spellStart"/>
+      <w:r>
+        <w:t>i</w:t>
+      </w:r>
+      <w:proofErr w:type="spellEnd"/>
+      <w:r>
+        <w:t>&lt;5);</w:t>
       </w:r>
     </w:p>
     <w:p>
@@ -926,11 +1627,28 @@
       </w:r>
     </w:p>
     <w:p>
-      <w:r>
+      <w:pPr>
+        <w:rPr>
+          <w:b/>
+          <w:bCs/>
+        </w:rPr>
+      </w:pPr>
+      <w:r>
+        <w:rPr>
+          <w:noProof/>
+        </w:rPr>
         <w:drawing>
-          <wp:inline distT="0" distB="0" distL="0" distR="0" wp14:anchorId="3D134896" wp14:editId="11AC4B62">
+          <wp:anchor distT="0" distB="0" distL="114300" distR="114300" simplePos="0" relativeHeight="251659264" behindDoc="0" locked="0" layoutInCell="1" allowOverlap="1" wp14:anchorId="3D134896" wp14:editId="2DC6BE84">
+            <wp:simplePos x="0" y="0"/>
+            <wp:positionH relativeFrom="column">
+              <wp:posOffset>1821375</wp:posOffset>
+            </wp:positionH>
+            <wp:positionV relativeFrom="paragraph">
+              <wp:posOffset>-231042</wp:posOffset>
+            </wp:positionV>
             <wp:extent cx="2806700" cy="780503"/>
             <wp:effectExtent l="0" t="0" r="0" b="635"/>
+            <wp:wrapSquare wrapText="bothSides"/>
             <wp:docPr id="1971493005" name="Picture 1"/>
             <wp:cNvGraphicFramePr>
               <a:graphicFrameLocks xmlns:a="http://schemas.openxmlformats.org/drawingml/2006/main" noChangeAspect="1"/>
@@ -943,7 +1661,13 @@
                     <pic:cNvPicPr/>
                   </pic:nvPicPr>
                   <pic:blipFill>
-                    <a:blip r:embed="rId13"/>
+                    <a:blip r:embed="rId13" cstate="print">
+                      <a:extLst>
+                        <a:ext uri="{28A0092B-C50C-407E-A947-70E740481C1C}">
+                          <a14:useLocalDpi xmlns:a14="http://schemas.microsoft.com/office/drawing/2010/main" val="0"/>
+                        </a:ext>
+                      </a:extLst>
+                    </a:blip>
                     <a:stretch>
                       <a:fillRect/>
                     </a:stretch>
@@ -951,7 +1675,7 @@
                   <pic:spPr>
                     <a:xfrm>
                       <a:off x="0" y="0"/>
-                      <a:ext cx="2822834" cy="784990"/>
+                      <a:ext cx="2806700" cy="780503"/>
                     </a:xfrm>
                     <a:prstGeom prst="rect">
                       <a:avLst/>
@@ -960,25 +1684,77 @@
                 </pic:pic>
               </a:graphicData>
             </a:graphic>
-          </wp:inline>
+            <wp14:sizeRelH relativeFrom="page">
+              <wp14:pctWidth>0</wp14:pctWidth>
+            </wp14:sizeRelH>
+            <wp14:sizeRelV relativeFrom="page">
+              <wp14:pctHeight>0</wp14:pctHeight>
+            </wp14:sizeRelV>
+          </wp:anchor>
         </w:drawing>
       </w:r>
-    </w:p>
-    <w:p/>
-    <w:p/>
-    <w:p>
-      <w:r>
-        <w:t>public class forloop {</w:t>
-      </w:r>
-    </w:p>
-    <w:p>
-      <w:r>
-        <w:t>    public static void main(String[] args) {</w:t>
-      </w:r>
-    </w:p>
-    <w:p>
-      <w:r>
-        <w:t>        int i =0;</w:t>
+      <w:r>
+        <w:rPr>
+          <w:b/>
+          <w:bCs/>
+        </w:rPr>
+        <w:t>OUTPUT:</w:t>
+      </w:r>
+    </w:p>
+    <w:p/>
+    <w:p>
+      <w:pPr>
+        <w:rPr>
+          <w:b/>
+          <w:bCs/>
+        </w:rPr>
+      </w:pPr>
+      <w:r>
+        <w:rPr>
+          <w:b/>
+          <w:bCs/>
+        </w:rPr>
+        <w:lastRenderedPageBreak/>
+        <w:t>10.</w:t>
+      </w:r>
+    </w:p>
+    <w:p>
+      <w:r>
+        <w:t xml:space="preserve">public class </w:t>
+      </w:r>
+      <w:proofErr w:type="spellStart"/>
+      <w:r>
+        <w:t>forloop</w:t>
+      </w:r>
+      <w:proofErr w:type="spellEnd"/>
+      <w:r>
+        <w:t xml:space="preserve"> {</w:t>
+      </w:r>
+    </w:p>
+    <w:p>
+      <w:r>
+        <w:t xml:space="preserve">    public static void main(String[] </w:t>
+      </w:r>
+      <w:proofErr w:type="spellStart"/>
+      <w:r>
+        <w:t>args</w:t>
+      </w:r>
+      <w:proofErr w:type="spellEnd"/>
+      <w:r>
+        <w:t>) {</w:t>
+      </w:r>
+    </w:p>
+    <w:p>
+      <w:r>
+        <w:t xml:space="preserve">        int </w:t>
+      </w:r>
+      <w:proofErr w:type="spellStart"/>
+      <w:r>
+        <w:t>i</w:t>
+      </w:r>
+      <w:proofErr w:type="spellEnd"/>
+      <w:r>
+        <w:t xml:space="preserve"> =0;</w:t>
       </w:r>
     </w:p>
     <w:p>
@@ -988,17 +1764,41 @@
     </w:p>
     <w:p>
       <w:r>
-        <w:t>            if(i&lt;2){</w:t>
-      </w:r>
-    </w:p>
-    <w:p>
-      <w:r>
-        <w:t>                System.out.println("output");</w:t>
-      </w:r>
-    </w:p>
-    <w:p>
-      <w:r>
-        <w:t>            i++;</w:t>
+        <w:t>            if(</w:t>
+      </w:r>
+      <w:proofErr w:type="spellStart"/>
+      <w:r>
+        <w:t>i</w:t>
+      </w:r>
+      <w:proofErr w:type="spellEnd"/>
+      <w:r>
+        <w:t>&lt;2){</w:t>
+      </w:r>
+    </w:p>
+    <w:p>
+      <w:r>
+        <w:t xml:space="preserve">                </w:t>
+      </w:r>
+      <w:proofErr w:type="spellStart"/>
+      <w:r>
+        <w:t>System.out.println</w:t>
+      </w:r>
+      <w:proofErr w:type="spellEnd"/>
+      <w:r>
+        <w:t>("output");</w:t>
+      </w:r>
+    </w:p>
+    <w:p>
+      <w:r>
+        <w:t xml:space="preserve">            </w:t>
+      </w:r>
+      <w:proofErr w:type="spellStart"/>
+      <w:r>
+        <w:t>i</w:t>
+      </w:r>
+      <w:proofErr w:type="spellEnd"/>
+      <w:r>
+        <w:t>++;</w:t>
       </w:r>
     </w:p>
     <w:p>
@@ -1023,7 +1823,25 @@
       </w:r>
     </w:p>
     <w:p>
-      <w:r>
+      <w:pPr>
+        <w:rPr>
+          <w:b/>
+          <w:bCs/>
+        </w:rPr>
+      </w:pPr>
+      <w:r>
+        <w:rPr>
+          <w:b/>
+          <w:bCs/>
+        </w:rPr>
+        <w:t>OUTPUT:</w:t>
+      </w:r>
+    </w:p>
+    <w:p>
+      <w:r>
+        <w:rPr>
+          <w:noProof/>
+        </w:rPr>
         <w:drawing>
           <wp:inline distT="0" distB="0" distL="0" distR="0" wp14:anchorId="0C62F260" wp14:editId="4AF916E7">
             <wp:extent cx="4182059" cy="990738"/>
@@ -1062,7 +1880,21 @@
       </w:r>
     </w:p>
     <w:p/>
-    <w:p/>
+    <w:p>
+      <w:pPr>
+        <w:rPr>
+          <w:b/>
+          <w:bCs/>
+        </w:rPr>
+      </w:pPr>
+      <w:r>
+        <w:rPr>
+          <w:b/>
+          <w:bCs/>
+        </w:rPr>
+        <w:t>11.</w:t>
+      </w:r>
+    </w:p>
     <w:p>
       <w:r>
         <w:t>public class foreach {</w:t>
@@ -1070,7 +1902,15 @@
     </w:p>
     <w:p>
       <w:r>
-        <w:t>    public static void main(String[] args) {</w:t>
+        <w:t xml:space="preserve">    public static void main(String[] </w:t>
+      </w:r>
+      <w:proofErr w:type="spellStart"/>
+      <w:r>
+        <w:t>args</w:t>
+      </w:r>
+      <w:proofErr w:type="spellEnd"/>
+      <w:r>
+        <w:t>) {</w:t>
       </w:r>
     </w:p>
     <w:p>
@@ -1085,7 +1925,23 @@
     </w:p>
     <w:p>
       <w:r>
-        <w:t>            System.out.println(i);</w:t>
+        <w:t xml:space="preserve">            </w:t>
+      </w:r>
+      <w:proofErr w:type="spellStart"/>
+      <w:r>
+        <w:t>System.out.println</w:t>
+      </w:r>
+      <w:proofErr w:type="spellEnd"/>
+      <w:r>
+        <w:t>(</w:t>
+      </w:r>
+      <w:proofErr w:type="spellStart"/>
+      <w:r>
+        <w:t>i</w:t>
+      </w:r>
+      <w:proofErr w:type="spellEnd"/>
+      <w:r>
+        <w:t>);</w:t>
       </w:r>
     </w:p>
     <w:p>
@@ -1100,21 +1956,42 @@
     </w:p>
     <w:p>
       <w:r>
-        <w:t xml:space="preserve">    </w:t>
-      </w:r>
-    </w:p>
-    <w:p>
-      <w:r>
         <w:t>}</w:t>
       </w:r>
     </w:p>
     <w:p/>
     <w:p>
-      <w:r>
+      <w:pPr>
+        <w:rPr>
+          <w:b/>
+          <w:bCs/>
+        </w:rPr>
+      </w:pPr>
+      <w:r>
+        <w:rPr>
+          <w:b/>
+          <w:bCs/>
+        </w:rPr>
+        <w:t>OUTPUT:</w:t>
+      </w:r>
+    </w:p>
+    <w:p>
+      <w:r>
+        <w:rPr>
+          <w:noProof/>
+        </w:rPr>
         <w:drawing>
-          <wp:inline distT="0" distB="0" distL="0" distR="0" wp14:anchorId="220E5FB6" wp14:editId="2BD2C6EC">
+          <wp:anchor distT="0" distB="0" distL="114300" distR="114300" simplePos="0" relativeHeight="251660288" behindDoc="0" locked="0" layoutInCell="1" allowOverlap="1" wp14:anchorId="220E5FB6" wp14:editId="6D1BE0DE">
+            <wp:simplePos x="0" y="0"/>
+            <wp:positionH relativeFrom="column">
+              <wp:posOffset>703336</wp:posOffset>
+            </wp:positionH>
+            <wp:positionV relativeFrom="paragraph">
+              <wp:posOffset>-814510</wp:posOffset>
+            </wp:positionV>
             <wp:extent cx="5731510" cy="1143000"/>
             <wp:effectExtent l="0" t="0" r="2540" b="0"/>
+            <wp:wrapSquare wrapText="bothSides"/>
             <wp:docPr id="2027296486" name="Picture 1"/>
             <wp:cNvGraphicFramePr>
               <a:graphicFrameLocks xmlns:a="http://schemas.openxmlformats.org/drawingml/2006/main" noChangeAspect="1"/>
@@ -1127,7 +2004,13 @@
                     <pic:cNvPicPr/>
                   </pic:nvPicPr>
                   <pic:blipFill>
-                    <a:blip r:embed="rId15"/>
+                    <a:blip r:embed="rId15">
+                      <a:extLst>
+                        <a:ext uri="{28A0092B-C50C-407E-A947-70E740481C1C}">
+                          <a14:useLocalDpi xmlns:a14="http://schemas.microsoft.com/office/drawing/2010/main" val="0"/>
+                        </a:ext>
+                      </a:extLst>
+                    </a:blip>
                     <a:stretch>
                       <a:fillRect/>
                     </a:stretch>
@@ -1144,29 +2027,90 @@
                 </pic:pic>
               </a:graphicData>
             </a:graphic>
-          </wp:inline>
+            <wp14:sizeRelH relativeFrom="page">
+              <wp14:pctWidth>0</wp14:pctWidth>
+            </wp14:sizeRelH>
+            <wp14:sizeRelV relativeFrom="page">
+              <wp14:pctHeight>0</wp14:pctHeight>
+            </wp14:sizeRelV>
+          </wp:anchor>
         </w:drawing>
       </w:r>
     </w:p>
-    <w:p/>
-    <w:p>
-      <w:r>
-        <w:t>public class breakInFor {</w:t>
-      </w:r>
-    </w:p>
-    <w:p>
-      <w:r>
-        <w:t>    public static void main(String[] args) {</w:t>
-      </w:r>
-    </w:p>
-    <w:p>
-      <w:r>
-        <w:t>        for(int i=0; i&lt;10;i++){</w:t>
-      </w:r>
-    </w:p>
-    <w:p>
-      <w:r>
-        <w:t>            if(i==4){</w:t>
+    <w:p>
+      <w:pPr>
+        <w:rPr>
+          <w:b/>
+          <w:bCs/>
+        </w:rPr>
+      </w:pPr>
+      <w:r>
+        <w:rPr>
+          <w:b/>
+          <w:bCs/>
+        </w:rPr>
+        <w:lastRenderedPageBreak/>
+        <w:t>12.</w:t>
+      </w:r>
+    </w:p>
+    <w:p>
+      <w:r>
+        <w:t xml:space="preserve">public class </w:t>
+      </w:r>
+      <w:proofErr w:type="spellStart"/>
+      <w:r>
+        <w:t>breakInFor</w:t>
+      </w:r>
+      <w:proofErr w:type="spellEnd"/>
+      <w:r>
+        <w:t xml:space="preserve"> {</w:t>
+      </w:r>
+    </w:p>
+    <w:p>
+      <w:r>
+        <w:t xml:space="preserve">    public static void main(String[] </w:t>
+      </w:r>
+      <w:proofErr w:type="spellStart"/>
+      <w:r>
+        <w:t>args</w:t>
+      </w:r>
+      <w:proofErr w:type="spellEnd"/>
+      <w:r>
+        <w:t>) {</w:t>
+      </w:r>
+    </w:p>
+    <w:p>
+      <w:r>
+        <w:t xml:space="preserve">        for(int </w:t>
+      </w:r>
+      <w:proofErr w:type="spellStart"/>
+      <w:r>
+        <w:t>i</w:t>
+      </w:r>
+      <w:proofErr w:type="spellEnd"/>
+      <w:r>
+        <w:t xml:space="preserve">=0; </w:t>
+      </w:r>
+      <w:proofErr w:type="spellStart"/>
+      <w:r>
+        <w:t>i</w:t>
+      </w:r>
+      <w:proofErr w:type="spellEnd"/>
+      <w:r>
+        <w:t>&lt;10;i++){</w:t>
+      </w:r>
+    </w:p>
+    <w:p>
+      <w:r>
+        <w:t>            if(</w:t>
+      </w:r>
+      <w:proofErr w:type="spellStart"/>
+      <w:r>
+        <w:t>i</w:t>
+      </w:r>
+      <w:proofErr w:type="spellEnd"/>
+      <w:r>
+        <w:t>==4){</w:t>
       </w:r>
     </w:p>
     <w:p>
@@ -1176,7 +2120,23 @@
     </w:p>
     <w:p>
       <w:r>
-        <w:t>            System.out.println(i);</w:t>
+        <w:t xml:space="preserve">            </w:t>
+      </w:r>
+      <w:proofErr w:type="spellStart"/>
+      <w:r>
+        <w:t>System.out.println</w:t>
+      </w:r>
+      <w:proofErr w:type="spellEnd"/>
+      <w:r>
+        <w:t>(</w:t>
+      </w:r>
+      <w:proofErr w:type="spellStart"/>
+      <w:r>
+        <w:t>i</w:t>
+      </w:r>
+      <w:proofErr w:type="spellEnd"/>
+      <w:r>
+        <w:t>);</w:t>
       </w:r>
     </w:p>
     <w:p>
@@ -1194,11 +2154,28 @@
         <w:t>}</w:t>
       </w:r>
     </w:p>
-    <w:p/>
-    <w:p>
-      <w:r>
+    <w:p>
+      <w:pPr>
+        <w:rPr>
+          <w:b/>
+          <w:bCs/>
+        </w:rPr>
+      </w:pPr>
+      <w:r>
+        <w:rPr>
+          <w:b/>
+          <w:bCs/>
+        </w:rPr>
+        <w:t>OUTPUT:</w:t>
+      </w:r>
+    </w:p>
+    <w:p>
+      <w:r>
+        <w:rPr>
+          <w:noProof/>
+        </w:rPr>
         <w:drawing>
-          <wp:inline distT="0" distB="0" distL="0" distR="0" wp14:anchorId="3DEAA958" wp14:editId="314E49CD">
+          <wp:inline distT="0" distB="0" distL="0" distR="0" wp14:anchorId="3DEAA958" wp14:editId="25A53457">
             <wp:extent cx="2425700" cy="676702"/>
             <wp:effectExtent l="0" t="0" r="0" b="9525"/>
             <wp:docPr id="2025965759" name="Picture 1"/>
@@ -1234,26 +2211,71 @@
         </w:drawing>
       </w:r>
     </w:p>
-    <w:p/>
-    <w:p>
-      <w:r>
-        <w:lastRenderedPageBreak/>
-        <w:t>public class Forcontinue {</w:t>
-      </w:r>
-    </w:p>
-    <w:p>
-      <w:r>
-        <w:t>    public static void main(String[] args) {</w:t>
-      </w:r>
-    </w:p>
-    <w:p>
-      <w:r>
-        <w:t>        for(int i=0;i&lt;10;i++){</w:t>
-      </w:r>
-    </w:p>
-    <w:p>
-      <w:r>
-        <w:t>            if(i==4)</w:t>
+    <w:p>
+      <w:pPr>
+        <w:rPr>
+          <w:b/>
+          <w:bCs/>
+        </w:rPr>
+      </w:pPr>
+      <w:r>
+        <w:rPr>
+          <w:b/>
+          <w:bCs/>
+        </w:rPr>
+        <w:t>13.</w:t>
+      </w:r>
+    </w:p>
+    <w:p>
+      <w:r>
+        <w:t xml:space="preserve">public class </w:t>
+      </w:r>
+      <w:proofErr w:type="spellStart"/>
+      <w:r>
+        <w:t>Forcontinue</w:t>
+      </w:r>
+      <w:proofErr w:type="spellEnd"/>
+      <w:r>
+        <w:t xml:space="preserve"> {</w:t>
+      </w:r>
+    </w:p>
+    <w:p>
+      <w:r>
+        <w:t xml:space="preserve">    public static void main(String[] </w:t>
+      </w:r>
+      <w:proofErr w:type="spellStart"/>
+      <w:r>
+        <w:t>args</w:t>
+      </w:r>
+      <w:proofErr w:type="spellEnd"/>
+      <w:r>
+        <w:t>) {</w:t>
+      </w:r>
+    </w:p>
+    <w:p>
+      <w:r>
+        <w:t xml:space="preserve">        for(int </w:t>
+      </w:r>
+      <w:proofErr w:type="spellStart"/>
+      <w:r>
+        <w:t>i</w:t>
+      </w:r>
+      <w:proofErr w:type="spellEnd"/>
+      <w:r>
+        <w:t>=0;i&lt;10;i++){</w:t>
+      </w:r>
+    </w:p>
+    <w:p>
+      <w:r>
+        <w:t>            if(</w:t>
+      </w:r>
+      <w:proofErr w:type="spellStart"/>
+      <w:r>
+        <w:t>i</w:t>
+      </w:r>
+      <w:proofErr w:type="spellEnd"/>
+      <w:r>
+        <w:t>==4)</w:t>
       </w:r>
     </w:p>
     <w:p>
@@ -1263,7 +2285,23 @@
     </w:p>
     <w:p>
       <w:r>
-        <w:t>            System.out.println(i);</w:t>
+        <w:t xml:space="preserve">            </w:t>
+      </w:r>
+      <w:proofErr w:type="spellStart"/>
+      <w:r>
+        <w:t>System.out.println</w:t>
+      </w:r>
+      <w:proofErr w:type="spellEnd"/>
+      <w:r>
+        <w:t>(</w:t>
+      </w:r>
+      <w:proofErr w:type="spellStart"/>
+      <w:r>
+        <w:t>i</w:t>
+      </w:r>
+      <w:proofErr w:type="spellEnd"/>
+      <w:r>
+        <w:t>);</w:t>
       </w:r>
     </w:p>
     <w:p>
@@ -1278,21 +2316,41 @@
     </w:p>
     <w:p>
       <w:r>
-        <w:t xml:space="preserve">    </w:t>
-      </w:r>
-    </w:p>
-    <w:p>
-      <w:r>
-        <w:t>}</w:t>
-      </w:r>
-    </w:p>
-    <w:p/>
-    <w:p>
-      <w:r>
+        <w:t> }</w:t>
+      </w:r>
+    </w:p>
+    <w:p>
+      <w:pPr>
+        <w:rPr>
+          <w:b/>
+          <w:bCs/>
+        </w:rPr>
+      </w:pPr>
+      <w:r>
+        <w:rPr>
+          <w:b/>
+          <w:bCs/>
+        </w:rPr>
+        <w:t>OUTPUT:</w:t>
+      </w:r>
+    </w:p>
+    <w:p>
+      <w:r>
+        <w:rPr>
+          <w:noProof/>
+        </w:rPr>
         <w:drawing>
-          <wp:inline distT="0" distB="0" distL="0" distR="0" wp14:anchorId="264A8E60" wp14:editId="1544B0C6">
-            <wp:extent cx="3858163" cy="2619741"/>
-            <wp:effectExtent l="0" t="0" r="0" b="9525"/>
+          <wp:anchor distT="0" distB="0" distL="114300" distR="114300" simplePos="0" relativeHeight="251661312" behindDoc="0" locked="0" layoutInCell="1" allowOverlap="1" wp14:anchorId="264A8E60" wp14:editId="16412AF0">
+            <wp:simplePos x="0" y="0"/>
+            <wp:positionH relativeFrom="column">
+              <wp:posOffset>55636</wp:posOffset>
+            </wp:positionH>
+            <wp:positionV relativeFrom="paragraph">
+              <wp:posOffset>-53242</wp:posOffset>
+            </wp:positionV>
+            <wp:extent cx="2687955" cy="1824990"/>
+            <wp:effectExtent l="0" t="0" r="0" b="3810"/>
+            <wp:wrapSquare wrapText="bothSides"/>
             <wp:docPr id="1968791978" name="Picture 1"/>
             <wp:cNvGraphicFramePr>
               <a:graphicFrameLocks xmlns:a="http://schemas.openxmlformats.org/drawingml/2006/main" noChangeAspect="1"/>
@@ -1305,7 +2363,13 @@
                     <pic:cNvPicPr/>
                   </pic:nvPicPr>
                   <pic:blipFill>
-                    <a:blip r:embed="rId17"/>
+                    <a:blip r:embed="rId17">
+                      <a:extLst>
+                        <a:ext uri="{28A0092B-C50C-407E-A947-70E740481C1C}">
+                          <a14:useLocalDpi xmlns:a14="http://schemas.microsoft.com/office/drawing/2010/main" val="0"/>
+                        </a:ext>
+                      </a:extLst>
+                    </a:blip>
                     <a:stretch>
                       <a:fillRect/>
                     </a:stretch>
@@ -1313,7 +2377,7 @@
                   <pic:spPr>
                     <a:xfrm>
                       <a:off x="0" y="0"/>
-                      <a:ext cx="3858163" cy="2619741"/>
+                      <a:ext cx="2687955" cy="1824990"/>
                     </a:xfrm>
                     <a:prstGeom prst="rect">
                       <a:avLst/>
@@ -1322,16 +2386,48 @@
                 </pic:pic>
               </a:graphicData>
             </a:graphic>
-          </wp:inline>
+            <wp14:sizeRelH relativeFrom="page">
+              <wp14:pctWidth>0</wp14:pctWidth>
+            </wp14:sizeRelH>
+            <wp14:sizeRelV relativeFrom="page">
+              <wp14:pctHeight>0</wp14:pctHeight>
+            </wp14:sizeRelV>
+          </wp:anchor>
         </w:drawing>
       </w:r>
     </w:p>
     <w:p/>
     <w:p/>
     <w:p/>
-    <w:p>
-      <w:r>
-        <w:t>import java.util.Scanner;</w:t>
+    <w:p/>
+    <w:p/>
+    <w:p>
+      <w:pPr>
+        <w:rPr>
+          <w:b/>
+          <w:bCs/>
+        </w:rPr>
+      </w:pPr>
+      <w:r>
+        <w:rPr>
+          <w:b/>
+          <w:bCs/>
+        </w:rPr>
+        <w:lastRenderedPageBreak/>
+        <w:t>14.</w:t>
+      </w:r>
+    </w:p>
+    <w:p>
+      <w:r>
+        <w:t xml:space="preserve">import </w:t>
+      </w:r>
+      <w:proofErr w:type="spellStart"/>
+      <w:r>
+        <w:t>java.util.Scanner</w:t>
+      </w:r>
+      <w:proofErr w:type="spellEnd"/>
+      <w:r>
+        <w:t>;</w:t>
       </w:r>
     </w:p>
     <w:p>
@@ -1341,33 +2437,96 @@
     </w:p>
     <w:p>
       <w:r>
-        <w:t>    public static void main(String[] args) {</w:t>
-      </w:r>
-    </w:p>
-    <w:p>
-      <w:r>
-        <w:t>        Scanner myObj= new Scanner(System.in);</w:t>
-      </w:r>
-    </w:p>
-    <w:p>
-      <w:r>
-        <w:t>        String userName;</w:t>
-      </w:r>
-    </w:p>
-    <w:p>
-      <w:r>
-        <w:t>        System.out.println("Enter username: ");</w:t>
-      </w:r>
-    </w:p>
-    <w:p>
-      <w:r>
-        <w:t>        userName=myObj.nextLine();</w:t>
-      </w:r>
-    </w:p>
-    <w:p>
-      <w:r>
-        <w:lastRenderedPageBreak/>
-        <w:t>        System.out.println("Username is "+ userName);</w:t>
+        <w:t xml:space="preserve">    public static void main(String[] </w:t>
+      </w:r>
+      <w:proofErr w:type="spellStart"/>
+      <w:r>
+        <w:t>args</w:t>
+      </w:r>
+      <w:proofErr w:type="spellEnd"/>
+      <w:r>
+        <w:t>) {</w:t>
+      </w:r>
+    </w:p>
+    <w:p>
+      <w:r>
+        <w:t xml:space="preserve">        Scanner </w:t>
+      </w:r>
+      <w:proofErr w:type="spellStart"/>
+      <w:r>
+        <w:t>myObj</w:t>
+      </w:r>
+      <w:proofErr w:type="spellEnd"/>
+      <w:r>
+        <w:t>= new Scanner(System.in);</w:t>
+      </w:r>
+    </w:p>
+    <w:p>
+      <w:r>
+        <w:t xml:space="preserve">        String </w:t>
+      </w:r>
+      <w:proofErr w:type="spellStart"/>
+      <w:r>
+        <w:t>userName</w:t>
+      </w:r>
+      <w:proofErr w:type="spellEnd"/>
+      <w:r>
+        <w:t>;</w:t>
+      </w:r>
+    </w:p>
+    <w:p>
+      <w:r>
+        <w:t xml:space="preserve">        </w:t>
+      </w:r>
+      <w:proofErr w:type="spellStart"/>
+      <w:r>
+        <w:t>System.out.println</w:t>
+      </w:r>
+      <w:proofErr w:type="spellEnd"/>
+      <w:r>
+        <w:t>("Enter username: ");</w:t>
+      </w:r>
+    </w:p>
+    <w:p>
+      <w:r>
+        <w:t xml:space="preserve">        </w:t>
+      </w:r>
+      <w:proofErr w:type="spellStart"/>
+      <w:r>
+        <w:t>userName</w:t>
+      </w:r>
+      <w:proofErr w:type="spellEnd"/>
+      <w:r>
+        <w:t>=</w:t>
+      </w:r>
+      <w:proofErr w:type="spellStart"/>
+      <w:r>
+        <w:t>myObj.nextLine</w:t>
+      </w:r>
+      <w:proofErr w:type="spellEnd"/>
+      <w:r>
+        <w:t>();</w:t>
+      </w:r>
+    </w:p>
+    <w:p>
+      <w:r>
+        <w:t xml:space="preserve">        </w:t>
+      </w:r>
+      <w:proofErr w:type="spellStart"/>
+      <w:r>
+        <w:t>System.out.println</w:t>
+      </w:r>
+      <w:proofErr w:type="spellEnd"/>
+      <w:r>
+        <w:t xml:space="preserve">("Username is "+ </w:t>
+      </w:r>
+      <w:proofErr w:type="spellStart"/>
+      <w:r>
+        <w:t>userName</w:t>
+      </w:r>
+      <w:proofErr w:type="spellEnd"/>
+      <w:r>
+        <w:t>);</w:t>
       </w:r>
     </w:p>
     <w:p>
@@ -1385,9 +2544,34 @@
         <w:t>}</w:t>
       </w:r>
     </w:p>
-    <w:p/>
-    <w:p>
-      <w:r>
+    <w:p>
+      <w:pPr>
+        <w:rPr>
+          <w:b/>
+          <w:bCs/>
+        </w:rPr>
+      </w:pPr>
+      <w:r>
+        <w:rPr>
+          <w:b/>
+          <w:bCs/>
+        </w:rPr>
+        <w:t>OUTPUT:</w:t>
+      </w:r>
+    </w:p>
+    <w:p>
+      <w:pPr>
+        <w:rPr>
+          <w:b/>
+          <w:bCs/>
+        </w:rPr>
+      </w:pPr>
+    </w:p>
+    <w:p>
+      <w:r>
+        <w:rPr>
+          <w:noProof/>
+        </w:rPr>
         <w:drawing>
           <wp:inline distT="0" distB="0" distL="0" distR="0" wp14:anchorId="74D59A75" wp14:editId="4E2BE954">
             <wp:extent cx="5731510" cy="1230630"/>
@@ -1839,6 +3023,7 @@
   <w:style w:type="character" w:default="1" w:styleId="DefaultParagraphFont">
     <w:name w:val="Default Paragraph Font"/>
     <w:uiPriority w:val="1"/>
+    <w:semiHidden/>
     <w:unhideWhenUsed/>
   </w:style>
   <w:style w:type="table" w:default="1" w:styleId="TableNormal">

</xml_diff>